<commit_message>
added new endpoint to get patient details and added config files
</commit_message>
<xml_diff>
--- a/PatientDocumentGenerator/8f789d0b-3145-4cf2-8504-13159edaa747 health data.docx
+++ b/PatientDocumentGenerator/8f789d0b-3145-4cf2-8504-13159edaa747 health data.docx
@@ -22,9 +22,23 @@
     </w:p>
     <w:p>
       <w:r>
+        <w:t>This document contains graphs detailing changes in the patients vital signs over time</w:t>
+        <w:br/>
+      </w:r>
+    </w:p>
+    <w:p>
+      <w:r>
+        <w:rPr>
+          <w:b/>
+        </w:rPr>
+        <w:t>Body Weight over time</w:t>
+      </w:r>
+    </w:p>
+    <w:p>
+      <w:r>
         <w:drawing>
           <wp:inline xmlns:a="http://schemas.openxmlformats.org/drawingml/2006/main" xmlns:pic="http://schemas.openxmlformats.org/drawingml/2006/picture">
-            <wp:extent cx="4267200" cy="3200400"/>
+            <wp:extent cx="3657600" cy="2743200"/>
             <wp:docPr id="1" name="Picture 1"/>
             <wp:cNvGraphicFramePr>
               <a:graphicFrameLocks noChangeAspect="1"/>
@@ -45,7 +59,7 @@
                   <pic:spPr>
                     <a:xfrm>
                       <a:off x="0" y="0"/>
-                      <a:ext cx="4267200" cy="3200400"/>
+                      <a:ext cx="3657600" cy="2743200"/>
                     </a:xfrm>
                     <a:prstGeom prst="rect"/>
                   </pic:spPr>
@@ -58,9 +72,17 @@
     </w:p>
     <w:p>
       <w:r>
+        <w:rPr>
+          <w:b/>
+        </w:rPr>
+        <w:t>Heart rate over time</w:t>
+      </w:r>
+    </w:p>
+    <w:p>
+      <w:r>
         <w:drawing>
           <wp:inline xmlns:a="http://schemas.openxmlformats.org/drawingml/2006/main" xmlns:pic="http://schemas.openxmlformats.org/drawingml/2006/picture">
-            <wp:extent cx="4267200" cy="3200400"/>
+            <wp:extent cx="3657600" cy="2743200"/>
             <wp:docPr id="2" name="Picture 2"/>
             <wp:cNvGraphicFramePr>
               <a:graphicFrameLocks noChangeAspect="1"/>
@@ -81,7 +103,7 @@
                   <pic:spPr>
                     <a:xfrm>
                       <a:off x="0" y="0"/>
-                      <a:ext cx="4267200" cy="3200400"/>
+                      <a:ext cx="3657600" cy="2743200"/>
                     </a:xfrm>
                     <a:prstGeom prst="rect"/>
                   </pic:spPr>
@@ -94,9 +116,17 @@
     </w:p>
     <w:p>
       <w:r>
+        <w:rPr>
+          <w:b/>
+        </w:rPr>
+        <w:t>Respiratory rate over time</w:t>
+      </w:r>
+    </w:p>
+    <w:p>
+      <w:r>
         <w:drawing>
           <wp:inline xmlns:a="http://schemas.openxmlformats.org/drawingml/2006/main" xmlns:pic="http://schemas.openxmlformats.org/drawingml/2006/picture">
-            <wp:extent cx="4267200" cy="3200400"/>
+            <wp:extent cx="3657600" cy="2743200"/>
             <wp:docPr id="3" name="Picture 3"/>
             <wp:cNvGraphicFramePr>
               <a:graphicFrameLocks noChangeAspect="1"/>
@@ -117,7 +147,7 @@
                   <pic:spPr>
                     <a:xfrm>
                       <a:off x="0" y="0"/>
-                      <a:ext cx="4267200" cy="3200400"/>
+                      <a:ext cx="3657600" cy="2743200"/>
                     </a:xfrm>
                     <a:prstGeom prst="rect"/>
                   </pic:spPr>
@@ -130,9 +160,17 @@
     </w:p>
     <w:p>
       <w:r>
+        <w:rPr>
+          <w:b/>
+        </w:rPr>
+        <w:t>Body Mass Index over time</w:t>
+      </w:r>
+    </w:p>
+    <w:p>
+      <w:r>
         <w:drawing>
           <wp:inline xmlns:a="http://schemas.openxmlformats.org/drawingml/2006/main" xmlns:pic="http://schemas.openxmlformats.org/drawingml/2006/picture">
-            <wp:extent cx="4267200" cy="3200400"/>
+            <wp:extent cx="3657600" cy="2743200"/>
             <wp:docPr id="4" name="Picture 4"/>
             <wp:cNvGraphicFramePr>
               <a:graphicFrameLocks noChangeAspect="1"/>
@@ -153,7 +191,95 @@
                   <pic:spPr>
                     <a:xfrm>
                       <a:off x="0" y="0"/>
-                      <a:ext cx="4267200" cy="3200400"/>
+                      <a:ext cx="3657600" cy="2743200"/>
+                    </a:xfrm>
+                    <a:prstGeom prst="rect"/>
+                  </pic:spPr>
+                </pic:pic>
+              </a:graphicData>
+            </a:graphic>
+          </wp:inline>
+        </w:drawing>
+      </w:r>
+    </w:p>
+    <w:p>
+      <w:r>
+        <w:rPr>
+          <w:b/>
+        </w:rPr>
+        <w:t>Diastolic Blood Pressure over time</w:t>
+      </w:r>
+    </w:p>
+    <w:p>
+      <w:r>
+        <w:drawing>
+          <wp:inline xmlns:a="http://schemas.openxmlformats.org/drawingml/2006/main" xmlns:pic="http://schemas.openxmlformats.org/drawingml/2006/picture">
+            <wp:extent cx="3657600" cy="2743200"/>
+            <wp:docPr id="5" name="Picture 5"/>
+            <wp:cNvGraphicFramePr>
+              <a:graphicFrameLocks noChangeAspect="1"/>
+            </wp:cNvGraphicFramePr>
+            <a:graphic>
+              <a:graphicData uri="http://schemas.openxmlformats.org/drawingml/2006/picture">
+                <pic:pic>
+                  <pic:nvPicPr>
+                    <pic:cNvPr id="0" name="image.png"/>
+                    <pic:cNvPicPr/>
+                  </pic:nvPicPr>
+                  <pic:blipFill>
+                    <a:blip r:embed="rId13"/>
+                    <a:stretch>
+                      <a:fillRect/>
+                    </a:stretch>
+                  </pic:blipFill>
+                  <pic:spPr>
+                    <a:xfrm>
+                      <a:off x="0" y="0"/>
+                      <a:ext cx="3657600" cy="2743200"/>
+                    </a:xfrm>
+                    <a:prstGeom prst="rect"/>
+                  </pic:spPr>
+                </pic:pic>
+              </a:graphicData>
+            </a:graphic>
+          </wp:inline>
+        </w:drawing>
+      </w:r>
+    </w:p>
+    <w:p>
+      <w:r>
+        <w:rPr>
+          <w:b/>
+        </w:rPr>
+        <w:t>Systolic Blood Pressure over time</w:t>
+      </w:r>
+    </w:p>
+    <w:p>
+      <w:r>
+        <w:drawing>
+          <wp:inline xmlns:a="http://schemas.openxmlformats.org/drawingml/2006/main" xmlns:pic="http://schemas.openxmlformats.org/drawingml/2006/picture">
+            <wp:extent cx="3657600" cy="2743200"/>
+            <wp:docPr id="6" name="Picture 6"/>
+            <wp:cNvGraphicFramePr>
+              <a:graphicFrameLocks noChangeAspect="1"/>
+            </wp:cNvGraphicFramePr>
+            <a:graphic>
+              <a:graphicData uri="http://schemas.openxmlformats.org/drawingml/2006/picture">
+                <pic:pic>
+                  <pic:nvPicPr>
+                    <pic:cNvPr id="0" name="image.png"/>
+                    <pic:cNvPicPr/>
+                  </pic:nvPicPr>
+                  <pic:blipFill>
+                    <a:blip r:embed="rId14"/>
+                    <a:stretch>
+                      <a:fillRect/>
+                    </a:stretch>
+                  </pic:blipFill>
+                  <pic:spPr>
+                    <a:xfrm>
+                      <a:off x="0" y="0"/>
+                      <a:ext cx="3657600" cy="2743200"/>
                     </a:xfrm>
                     <a:prstGeom prst="rect"/>
                   </pic:spPr>

</xml_diff>